<commit_message>
added info on stakeholders to report
</commit_message>
<xml_diff>
--- a/Notebooks/Data Science Capstone Project - Chicago - Marc Hauptmann.docx
+++ b/Notebooks/Data Science Capstone Project - Chicago - Marc Hauptmann.docx
@@ -309,6 +309,73 @@
     </w:p>
     <w:p>
       <w:pPr>
+        <w:rPr>
+          <w:lang w:val="en-US"/>
+        </w:rPr>
+      </w:pPr>
+      <w:r>
+        <w:rPr>
+          <w:lang w:val="en-US"/>
+        </w:rPr>
+        <w:t>This is a question of importance for multiple stakeholders:</w:t>
+      </w:r>
+    </w:p>
+    <w:p>
+      <w:pPr>
+        <w:pStyle w:val="Lijstalinea"/>
+        <w:numPr>
+          <w:ilvl w:val="0"/>
+          <w:numId w:val="2"/>
+        </w:numPr>
+        <w:rPr>
+          <w:lang w:val="en-US"/>
+        </w:rPr>
+      </w:pPr>
+      <w:r>
+        <w:rPr>
+          <w:lang w:val="en-US"/>
+        </w:rPr>
+        <w:t>Individuals and agencies active in the field of crime prevention and/or responsible for decisions on deployment of police force.</w:t>
+      </w:r>
+    </w:p>
+    <w:p>
+      <w:pPr>
+        <w:pStyle w:val="Lijstalinea"/>
+        <w:numPr>
+          <w:ilvl w:val="0"/>
+          <w:numId w:val="2"/>
+        </w:numPr>
+        <w:rPr>
+          <w:lang w:val="en-US"/>
+        </w:rPr>
+      </w:pPr>
+      <w:r>
+        <w:rPr>
+          <w:lang w:val="en-US"/>
+        </w:rPr>
+        <w:t>Individuals and agencies (incl. city government) active in the area of neighborhood social and business development, who are responsible to plan and budget such projects based on need and potential outcome.</w:t>
+      </w:r>
+    </w:p>
+    <w:p>
+      <w:pPr>
+        <w:pStyle w:val="Lijstalinea"/>
+        <w:numPr>
+          <w:ilvl w:val="0"/>
+          <w:numId w:val="2"/>
+        </w:numPr>
+        <w:rPr>
+          <w:lang w:val="en-US"/>
+        </w:rPr>
+      </w:pPr>
+      <w:r>
+        <w:rPr>
+          <w:lang w:val="en-US"/>
+        </w:rPr>
+        <w:t>Individuals and business, who need to decide where to locate and settle themselves in the Chicago area.</w:t>
+      </w:r>
+    </w:p>
+    <w:p>
+      <w:pPr>
         <w:pStyle w:val="Kop3"/>
         <w:rPr>
           <w:b/>
@@ -422,6 +489,7 @@
         <w:rPr>
           <w:lang w:val="en-US"/>
         </w:rPr>
+        <w:lastRenderedPageBreak/>
         <w:t xml:space="preserve">Dataset #2 is based on an annual overview of all crimes committed in the Chicago area, incl. type of crimes, longitude and latitude and so forth. Such a dataset is provided via the Chicago Police Department’s CLEAR </w:t>
       </w:r>
       <w:r>
@@ -433,43 +501,20 @@
           <w:shd w:val="clear" w:color="auto" w:fill="FFFFFF"/>
           <w:lang w:val="en-US"/>
         </w:rPr>
-        <w:t> (Citizen Law Enforcement Analysis and Reporting</w:t>
-      </w:r>
-      <w:r>
-        <w:rPr>
-          <w:rFonts w:ascii="Arial" w:hAnsi="Arial" w:cs="Arial"/>
-          <w:color w:val="333333"/>
-          <w:sz w:val="21"/>
-          <w:szCs w:val="21"/>
-          <w:shd w:val="clear" w:color="auto" w:fill="FFFFFF"/>
-          <w:lang w:val="en-US"/>
-        </w:rPr>
-        <w:t>) system [Ref5].</w:t>
-      </w:r>
-    </w:p>
-    <w:p>
-      <w:pPr>
-        <w:rPr>
-          <w:lang w:val="en-US"/>
-        </w:rPr>
-      </w:pPr>
-      <w:r>
-        <w:rPr>
-          <w:lang w:val="en-US"/>
-        </w:rPr>
-        <w:t xml:space="preserve">Both datasets will be processed, </w:t>
-      </w:r>
-      <w:r>
-        <w:rPr>
-          <w:lang w:val="en-US"/>
-        </w:rPr>
-        <w:t xml:space="preserve">linked, </w:t>
-      </w:r>
-      <w:r>
-        <w:rPr>
-          <w:lang w:val="en-US"/>
-        </w:rPr>
-        <w:t>and correlated to solve the questions posed in the previous section. The utilized analytical approach will be described in more detail in the next section.</w:t>
+        <w:t> (Citizen Law Enforcement Analysis and Reporting) system [Ref5].</w:t>
+      </w:r>
+    </w:p>
+    <w:p>
+      <w:pPr>
+        <w:rPr>
+          <w:lang w:val="en-US"/>
+        </w:rPr>
+      </w:pPr>
+      <w:r>
+        <w:rPr>
+          <w:lang w:val="en-US"/>
+        </w:rPr>
+        <w:t>Both datasets will be processed, linked, and correlated to solve the questions posed in the previous section. The utilized analytical approach will be described in more detail in the next section.</w:t>
       </w:r>
     </w:p>
     <w:p>
@@ -561,26 +606,19 @@
         <w:rPr>
           <w:lang w:val="en-US"/>
         </w:rPr>
-        <w:t xml:space="preserve"> accessed </w:t>
-      </w:r>
-      <w:r>
-        <w:rPr>
-          <w:lang w:val="en-US"/>
-        </w:rPr>
-        <w:t>13-dec 2020.</w:t>
-      </w:r>
-    </w:p>
-    <w:p>
-      <w:pPr>
-        <w:rPr>
-          <w:lang w:val="en-US"/>
-        </w:rPr>
-      </w:pPr>
-      <w:r>
-        <w:rPr>
-          <w:lang w:val="en-US"/>
-        </w:rPr>
-        <w:lastRenderedPageBreak/>
+        <w:t xml:space="preserve"> accessed 13-dec 2020.</w:t>
+      </w:r>
+    </w:p>
+    <w:p>
+      <w:pPr>
+        <w:rPr>
+          <w:lang w:val="en-US"/>
+        </w:rPr>
+      </w:pPr>
+      <w:r>
+        <w:rPr>
+          <w:lang w:val="en-US"/>
+        </w:rPr>
         <w:t xml:space="preserve">[Ref3]: Neighborhood boundaries in Chicago, developed by the Office of Tourism: </w:t>
       </w:r>
       <w:hyperlink r:id="rId7" w:history="1">
@@ -780,8 +818,124 @@
       </w:rPr>
     </w:lvl>
   </w:abstractNum>
+  <w:abstractNum w:abstractNumId="1" w15:restartNumberingAfterBreak="0">
+    <w:nsid w:val="62B46103"/>
+    <w:multiLevelType w:val="hybridMultilevel"/>
+    <w:tmpl w:val="E480AB20"/>
+    <w:lvl w:ilvl="0" w:tplc="08130001">
+      <w:start w:val="1"/>
+      <w:numFmt w:val="bullet"/>
+      <w:lvlText w:val=""/>
+      <w:lvlJc w:val="left"/>
+      <w:pPr>
+        <w:ind w:left="720" w:hanging="360"/>
+      </w:pPr>
+      <w:rPr>
+        <w:rFonts w:ascii="Symbol" w:hAnsi="Symbol" w:hint="default"/>
+      </w:rPr>
+    </w:lvl>
+    <w:lvl w:ilvl="1" w:tplc="08130003" w:tentative="1">
+      <w:start w:val="1"/>
+      <w:numFmt w:val="bullet"/>
+      <w:lvlText w:val="o"/>
+      <w:lvlJc w:val="left"/>
+      <w:pPr>
+        <w:ind w:left="1440" w:hanging="360"/>
+      </w:pPr>
+      <w:rPr>
+        <w:rFonts w:ascii="Courier New" w:hAnsi="Courier New" w:cs="Courier New" w:hint="default"/>
+      </w:rPr>
+    </w:lvl>
+    <w:lvl w:ilvl="2" w:tplc="08130005" w:tentative="1">
+      <w:start w:val="1"/>
+      <w:numFmt w:val="bullet"/>
+      <w:lvlText w:val=""/>
+      <w:lvlJc w:val="left"/>
+      <w:pPr>
+        <w:ind w:left="2160" w:hanging="360"/>
+      </w:pPr>
+      <w:rPr>
+        <w:rFonts w:ascii="Wingdings" w:hAnsi="Wingdings" w:hint="default"/>
+      </w:rPr>
+    </w:lvl>
+    <w:lvl w:ilvl="3" w:tplc="08130001" w:tentative="1">
+      <w:start w:val="1"/>
+      <w:numFmt w:val="bullet"/>
+      <w:lvlText w:val=""/>
+      <w:lvlJc w:val="left"/>
+      <w:pPr>
+        <w:ind w:left="2880" w:hanging="360"/>
+      </w:pPr>
+      <w:rPr>
+        <w:rFonts w:ascii="Symbol" w:hAnsi="Symbol" w:hint="default"/>
+      </w:rPr>
+    </w:lvl>
+    <w:lvl w:ilvl="4" w:tplc="08130003" w:tentative="1">
+      <w:start w:val="1"/>
+      <w:numFmt w:val="bullet"/>
+      <w:lvlText w:val="o"/>
+      <w:lvlJc w:val="left"/>
+      <w:pPr>
+        <w:ind w:left="3600" w:hanging="360"/>
+      </w:pPr>
+      <w:rPr>
+        <w:rFonts w:ascii="Courier New" w:hAnsi="Courier New" w:cs="Courier New" w:hint="default"/>
+      </w:rPr>
+    </w:lvl>
+    <w:lvl w:ilvl="5" w:tplc="08130005" w:tentative="1">
+      <w:start w:val="1"/>
+      <w:numFmt w:val="bullet"/>
+      <w:lvlText w:val=""/>
+      <w:lvlJc w:val="left"/>
+      <w:pPr>
+        <w:ind w:left="4320" w:hanging="360"/>
+      </w:pPr>
+      <w:rPr>
+        <w:rFonts w:ascii="Wingdings" w:hAnsi="Wingdings" w:hint="default"/>
+      </w:rPr>
+    </w:lvl>
+    <w:lvl w:ilvl="6" w:tplc="08130001" w:tentative="1">
+      <w:start w:val="1"/>
+      <w:numFmt w:val="bullet"/>
+      <w:lvlText w:val=""/>
+      <w:lvlJc w:val="left"/>
+      <w:pPr>
+        <w:ind w:left="5040" w:hanging="360"/>
+      </w:pPr>
+      <w:rPr>
+        <w:rFonts w:ascii="Symbol" w:hAnsi="Symbol" w:hint="default"/>
+      </w:rPr>
+    </w:lvl>
+    <w:lvl w:ilvl="7" w:tplc="08130003" w:tentative="1">
+      <w:start w:val="1"/>
+      <w:numFmt w:val="bullet"/>
+      <w:lvlText w:val="o"/>
+      <w:lvlJc w:val="left"/>
+      <w:pPr>
+        <w:ind w:left="5760" w:hanging="360"/>
+      </w:pPr>
+      <w:rPr>
+        <w:rFonts w:ascii="Courier New" w:hAnsi="Courier New" w:cs="Courier New" w:hint="default"/>
+      </w:rPr>
+    </w:lvl>
+    <w:lvl w:ilvl="8" w:tplc="08130005" w:tentative="1">
+      <w:start w:val="1"/>
+      <w:numFmt w:val="bullet"/>
+      <w:lvlText w:val=""/>
+      <w:lvlJc w:val="left"/>
+      <w:pPr>
+        <w:ind w:left="6480" w:hanging="360"/>
+      </w:pPr>
+      <w:rPr>
+        <w:rFonts w:ascii="Wingdings" w:hAnsi="Wingdings" w:hint="default"/>
+      </w:rPr>
+    </w:lvl>
+  </w:abstractNum>
   <w:num w:numId="1">
     <w:abstractNumId w:val="0"/>
+  </w:num>
+  <w:num w:numId="2">
+    <w:abstractNumId w:val="1"/>
   </w:num>
 </w:numbering>
 </file>

</xml_diff>